<commit_message>
Update existing consents (#118)
</commit_message>
<xml_diff>
--- a/public/templates/consents/adenoidectomy.docx
+++ b/public/templates/consents/adenoidectomy.docx
@@ -1,6 +1,6 @@
 
 <file path=word/document.xml><?xml version="1.0" encoding="utf-8"?>
-<w:document xmlns:wpc="http://schemas.microsoft.com/office/word/2010/wordprocessingCanvas" xmlns:cx="http://schemas.microsoft.com/office/drawing/2014/chartex" xmlns:cx1="http://schemas.microsoft.com/office/drawing/2015/9/8/chartex" xmlns:cx2="http://schemas.microsoft.com/office/drawing/2015/10/21/chartex" xmlns:cx3="http://schemas.microsoft.com/office/drawing/2016/5/9/chartex" xmlns:cx4="http://schemas.microsoft.com/office/drawing/2016/5/10/chartex" xmlns:cx5="http://schemas.microsoft.com/office/drawing/2016/5/11/chartex" xmlns:cx6="http://schemas.microsoft.com/office/drawing/2016/5/12/chartex" xmlns:cx7="http://schemas.microsoft.com/office/drawing/2016/5/13/chartex" xmlns:cx8="http://schemas.microsoft.com/office/drawing/2016/5/14/chartex" xmlns:mc="http://schemas.openxmlformats.org/markup-compatibility/2006" xmlns:aink="http://schemas.microsoft.com/office/drawing/2016/ink" xmlns:am3d="http://schemas.microsoft.com/office/drawing/2017/model3d" xmlns:o="urn:schemas-microsoft-com:office:office" xmlns:oel="http://schemas.microsoft.com/office/2019/extlst" xmlns:r="http://schemas.openxmlformats.org/officeDocument/2006/relationships" xmlns:m="http://schemas.openxmlformats.org/officeDocument/2006/math" xmlns:v="urn:schemas-microsoft-com:vml" xmlns:wp14="http://schemas.microsoft.com/office/word/2010/wordprocessingDrawing" xmlns:wp="http://schemas.openxmlformats.org/drawingml/2006/wordprocessingDrawing" xmlns:w10="urn:schemas-microsoft-com:office:word" xmlns:w="http://schemas.openxmlformats.org/wordprocessingml/2006/main" xmlns:w14="http://schemas.microsoft.com/office/word/2010/wordml" xmlns:w15="http://schemas.microsoft.com/office/word/2012/wordml" xmlns:w16cex="http://schemas.microsoft.com/office/word/2018/wordml/cex" xmlns:w16cid="http://schemas.microsoft.com/office/word/2016/wordml/cid" xmlns:w16="http://schemas.microsoft.com/office/word/2018/wordml" xmlns:w16sdtdh="http://schemas.microsoft.com/office/word/2020/wordml/sdtdatahash" xmlns:w16se="http://schemas.microsoft.com/office/word/2015/wordml/symex" xmlns:wpg="http://schemas.microsoft.com/office/word/2010/wordprocessingGroup" xmlns:wpi="http://schemas.microsoft.com/office/word/2010/wordprocessingInk" xmlns:wne="http://schemas.microsoft.com/office/word/2006/wordml" xmlns:wps="http://schemas.microsoft.com/office/word/2010/wordprocessingShape" mc:Ignorable="w14 w15 w16se w16cid w16 w16cex w16sdtdh wp14">
+<w:document xmlns:wpc="http://schemas.microsoft.com/office/word/2010/wordprocessingCanvas" xmlns:cx="http://schemas.microsoft.com/office/drawing/2014/chartex" xmlns:cx1="http://schemas.microsoft.com/office/drawing/2015/9/8/chartex" xmlns:cx2="http://schemas.microsoft.com/office/drawing/2015/10/21/chartex" xmlns:cx3="http://schemas.microsoft.com/office/drawing/2016/5/9/chartex" xmlns:cx4="http://schemas.microsoft.com/office/drawing/2016/5/10/chartex" xmlns:cx5="http://schemas.microsoft.com/office/drawing/2016/5/11/chartex" xmlns:cx6="http://schemas.microsoft.com/office/drawing/2016/5/12/chartex" xmlns:cx7="http://schemas.microsoft.com/office/drawing/2016/5/13/chartex" xmlns:cx8="http://schemas.microsoft.com/office/drawing/2016/5/14/chartex" xmlns:mc="http://schemas.openxmlformats.org/markup-compatibility/2006" xmlns:aink="http://schemas.microsoft.com/office/drawing/2016/ink" xmlns:am3d="http://schemas.microsoft.com/office/drawing/2017/model3d" xmlns:o="urn:schemas-microsoft-com:office:office" xmlns:oel="http://schemas.microsoft.com/office/2019/extlst" xmlns:r="http://schemas.openxmlformats.org/officeDocument/2006/relationships" xmlns:m="http://schemas.openxmlformats.org/officeDocument/2006/math" xmlns:v="urn:schemas-microsoft-com:vml" xmlns:wp14="http://schemas.microsoft.com/office/word/2010/wordprocessingDrawing" xmlns:wp="http://schemas.openxmlformats.org/drawingml/2006/wordprocessingDrawing" xmlns:w10="urn:schemas-microsoft-com:office:word" xmlns:w="http://schemas.openxmlformats.org/wordprocessingml/2006/main" xmlns:w14="http://schemas.microsoft.com/office/word/2010/wordml" xmlns:w15="http://schemas.microsoft.com/office/word/2012/wordml" xmlns:w16cex="http://schemas.microsoft.com/office/word/2018/wordml/cex" xmlns:w16cid="http://schemas.microsoft.com/office/word/2016/wordml/cid" xmlns:w16="http://schemas.microsoft.com/office/word/2018/wordml" xmlns:w16du="http://schemas.microsoft.com/office/word/2023/wordml/word16du" xmlns:w16sdtdh="http://schemas.microsoft.com/office/word/2020/wordml/sdtdatahash" xmlns:w16se="http://schemas.microsoft.com/office/word/2015/wordml/symex" xmlns:wpg="http://schemas.microsoft.com/office/word/2010/wordprocessingGroup" xmlns:wpi="http://schemas.microsoft.com/office/word/2010/wordprocessingInk" xmlns:wne="http://schemas.microsoft.com/office/word/2006/wordml" xmlns:wps="http://schemas.microsoft.com/office/word/2010/wordprocessingShape" mc:Ignorable="w14 w15 w16se w16cid w16 w16cex w16sdtdh wp14">
   <w:body>
     <w:p>
       <w:pPr>
@@ -1294,7 +1294,27 @@
           <w:sz w:val="20"/>
           <w:szCs w:val="20"/>
         </w:rPr>
-        <w:t>N TRASTIMPÁNICO</w:t>
+        <w:t>N TRA</w:t>
+      </w:r>
+      <w:r>
+        <w:rPr>
+          <w:rFonts w:ascii="Book Antiqua" w:hAnsi="Book Antiqua"/>
+          <w:b/>
+          <w:bCs/>
+          <w:sz w:val="20"/>
+          <w:szCs w:val="20"/>
+        </w:rPr>
+        <w:t>N</w:t>
+      </w:r>
+      <w:r>
+        <w:rPr>
+          <w:rFonts w:ascii="Book Antiqua" w:hAnsi="Book Antiqua"/>
+          <w:b/>
+          <w:bCs/>
+          <w:sz w:val="20"/>
+          <w:szCs w:val="20"/>
+        </w:rPr>
+        <w:t>STIMPÁNICO</w:t>
       </w:r>
     </w:p>
     <w:tbl>
@@ -2776,7 +2796,16 @@
           <w:sz w:val="20"/>
           <w:szCs w:val="20"/>
         </w:rPr>
-        <w:t>REALIZACIÓN DEL PROTOCOLO</w:t>
+        <w:t xml:space="preserve">REALIZACIÓN DEL </w:t>
+      </w:r>
+      <w:r>
+        <w:rPr>
+          <w:rFonts w:ascii="Book Antiqua" w:hAnsi="Book Antiqua"/>
+          <w:b/>
+          <w:sz w:val="20"/>
+          <w:szCs w:val="20"/>
+        </w:rPr>
+        <w:t>CONSENTIMIENTO</w:t>
       </w:r>
       <w:r>
         <w:rPr>
@@ -4754,7 +4783,7 @@
 </file>
 
 <file path=word/endnotes.xml><?xml version="1.0" encoding="utf-8"?>
-<w:endnotes xmlns:wpc="http://schemas.microsoft.com/office/word/2010/wordprocessingCanvas" xmlns:cx="http://schemas.microsoft.com/office/drawing/2014/chartex" xmlns:cx1="http://schemas.microsoft.com/office/drawing/2015/9/8/chartex" xmlns:cx2="http://schemas.microsoft.com/office/drawing/2015/10/21/chartex" xmlns:cx3="http://schemas.microsoft.com/office/drawing/2016/5/9/chartex" xmlns:cx4="http://schemas.microsoft.com/office/drawing/2016/5/10/chartex" xmlns:cx5="http://schemas.microsoft.com/office/drawing/2016/5/11/chartex" xmlns:cx6="http://schemas.microsoft.com/office/drawing/2016/5/12/chartex" xmlns:cx7="http://schemas.microsoft.com/office/drawing/2016/5/13/chartex" xmlns:cx8="http://schemas.microsoft.com/office/drawing/2016/5/14/chartex" xmlns:mc="http://schemas.openxmlformats.org/markup-compatibility/2006" xmlns:aink="http://schemas.microsoft.com/office/drawing/2016/ink" xmlns:am3d="http://schemas.microsoft.com/office/drawing/2017/model3d" xmlns:o="urn:schemas-microsoft-com:office:office" xmlns:oel="http://schemas.microsoft.com/office/2019/extlst" xmlns:r="http://schemas.openxmlformats.org/officeDocument/2006/relationships" xmlns:m="http://schemas.openxmlformats.org/officeDocument/2006/math" xmlns:v="urn:schemas-microsoft-com:vml" xmlns:wp14="http://schemas.microsoft.com/office/word/2010/wordprocessingDrawing" xmlns:wp="http://schemas.openxmlformats.org/drawingml/2006/wordprocessingDrawing" xmlns:w10="urn:schemas-microsoft-com:office:word" xmlns:w="http://schemas.openxmlformats.org/wordprocessingml/2006/main" xmlns:w14="http://schemas.microsoft.com/office/word/2010/wordml" xmlns:w15="http://schemas.microsoft.com/office/word/2012/wordml" xmlns:w16cex="http://schemas.microsoft.com/office/word/2018/wordml/cex" xmlns:w16cid="http://schemas.microsoft.com/office/word/2016/wordml/cid" xmlns:w16="http://schemas.microsoft.com/office/word/2018/wordml" xmlns:w16sdtdh="http://schemas.microsoft.com/office/word/2020/wordml/sdtdatahash" xmlns:w16se="http://schemas.microsoft.com/office/word/2015/wordml/symex" xmlns:wpg="http://schemas.microsoft.com/office/word/2010/wordprocessingGroup" xmlns:wpi="http://schemas.microsoft.com/office/word/2010/wordprocessingInk" xmlns:wne="http://schemas.microsoft.com/office/word/2006/wordml" xmlns:wps="http://schemas.microsoft.com/office/word/2010/wordprocessingShape" mc:Ignorable="w14 w15 w16se w16cid w16 w16cex w16sdtdh wp14">
+<w:endnotes xmlns:wpc="http://schemas.microsoft.com/office/word/2010/wordprocessingCanvas" xmlns:cx="http://schemas.microsoft.com/office/drawing/2014/chartex" xmlns:cx1="http://schemas.microsoft.com/office/drawing/2015/9/8/chartex" xmlns:cx2="http://schemas.microsoft.com/office/drawing/2015/10/21/chartex" xmlns:cx3="http://schemas.microsoft.com/office/drawing/2016/5/9/chartex" xmlns:cx4="http://schemas.microsoft.com/office/drawing/2016/5/10/chartex" xmlns:cx5="http://schemas.microsoft.com/office/drawing/2016/5/11/chartex" xmlns:cx6="http://schemas.microsoft.com/office/drawing/2016/5/12/chartex" xmlns:cx7="http://schemas.microsoft.com/office/drawing/2016/5/13/chartex" xmlns:cx8="http://schemas.microsoft.com/office/drawing/2016/5/14/chartex" xmlns:mc="http://schemas.openxmlformats.org/markup-compatibility/2006" xmlns:aink="http://schemas.microsoft.com/office/drawing/2016/ink" xmlns:am3d="http://schemas.microsoft.com/office/drawing/2017/model3d" xmlns:o="urn:schemas-microsoft-com:office:office" xmlns:oel="http://schemas.microsoft.com/office/2019/extlst" xmlns:r="http://schemas.openxmlformats.org/officeDocument/2006/relationships" xmlns:m="http://schemas.openxmlformats.org/officeDocument/2006/math" xmlns:v="urn:schemas-microsoft-com:vml" xmlns:wp14="http://schemas.microsoft.com/office/word/2010/wordprocessingDrawing" xmlns:wp="http://schemas.openxmlformats.org/drawingml/2006/wordprocessingDrawing" xmlns:w10="urn:schemas-microsoft-com:office:word" xmlns:w="http://schemas.openxmlformats.org/wordprocessingml/2006/main" xmlns:w14="http://schemas.microsoft.com/office/word/2010/wordml" xmlns:w15="http://schemas.microsoft.com/office/word/2012/wordml" xmlns:w16cex="http://schemas.microsoft.com/office/word/2018/wordml/cex" xmlns:w16cid="http://schemas.microsoft.com/office/word/2016/wordml/cid" xmlns:w16="http://schemas.microsoft.com/office/word/2018/wordml" xmlns:w16du="http://schemas.microsoft.com/office/word/2023/wordml/word16du" xmlns:w16sdtdh="http://schemas.microsoft.com/office/word/2020/wordml/sdtdatahash" xmlns:w16se="http://schemas.microsoft.com/office/word/2015/wordml/symex" xmlns:wpg="http://schemas.microsoft.com/office/word/2010/wordprocessingGroup" xmlns:wpi="http://schemas.microsoft.com/office/word/2010/wordprocessingInk" xmlns:wne="http://schemas.microsoft.com/office/word/2006/wordml" xmlns:wps="http://schemas.microsoft.com/office/word/2010/wordprocessingShape" mc:Ignorable="w14 w15 w16se w16cid w16 w16cex w16sdtdh wp14">
   <w:endnote w:type="separator" w:id="-1">
     <w:p>
       <w:r>
@@ -4773,7 +4802,7 @@
 </file>
 
 <file path=word/footer1.xml><?xml version="1.0" encoding="utf-8"?>
-<w:ftr xmlns:wpc="http://schemas.microsoft.com/office/word/2010/wordprocessingCanvas" xmlns:cx="http://schemas.microsoft.com/office/drawing/2014/chartex" xmlns:cx1="http://schemas.microsoft.com/office/drawing/2015/9/8/chartex" xmlns:cx2="http://schemas.microsoft.com/office/drawing/2015/10/21/chartex" xmlns:cx3="http://schemas.microsoft.com/office/drawing/2016/5/9/chartex" xmlns:cx4="http://schemas.microsoft.com/office/drawing/2016/5/10/chartex" xmlns:cx5="http://schemas.microsoft.com/office/drawing/2016/5/11/chartex" xmlns:cx6="http://schemas.microsoft.com/office/drawing/2016/5/12/chartex" xmlns:cx7="http://schemas.microsoft.com/office/drawing/2016/5/13/chartex" xmlns:cx8="http://schemas.microsoft.com/office/drawing/2016/5/14/chartex" xmlns:mc="http://schemas.openxmlformats.org/markup-compatibility/2006" xmlns:aink="http://schemas.microsoft.com/office/drawing/2016/ink" xmlns:am3d="http://schemas.microsoft.com/office/drawing/2017/model3d" xmlns:o="urn:schemas-microsoft-com:office:office" xmlns:oel="http://schemas.microsoft.com/office/2019/extlst" xmlns:r="http://schemas.openxmlformats.org/officeDocument/2006/relationships" xmlns:m="http://schemas.openxmlformats.org/officeDocument/2006/math" xmlns:v="urn:schemas-microsoft-com:vml" xmlns:wp14="http://schemas.microsoft.com/office/word/2010/wordprocessingDrawing" xmlns:wp="http://schemas.openxmlformats.org/drawingml/2006/wordprocessingDrawing" xmlns:w10="urn:schemas-microsoft-com:office:word" xmlns:w="http://schemas.openxmlformats.org/wordprocessingml/2006/main" xmlns:w14="http://schemas.microsoft.com/office/word/2010/wordml" xmlns:w15="http://schemas.microsoft.com/office/word/2012/wordml" xmlns:w16cex="http://schemas.microsoft.com/office/word/2018/wordml/cex" xmlns:w16cid="http://schemas.microsoft.com/office/word/2016/wordml/cid" xmlns:w16="http://schemas.microsoft.com/office/word/2018/wordml" xmlns:w16sdtdh="http://schemas.microsoft.com/office/word/2020/wordml/sdtdatahash" xmlns:w16se="http://schemas.microsoft.com/office/word/2015/wordml/symex" xmlns:wpg="http://schemas.microsoft.com/office/word/2010/wordprocessingGroup" xmlns:wpi="http://schemas.microsoft.com/office/word/2010/wordprocessingInk" xmlns:wne="http://schemas.microsoft.com/office/word/2006/wordml" xmlns:wps="http://schemas.microsoft.com/office/word/2010/wordprocessingShape" mc:Ignorable="w14 w15 w16se w16cid w16 w16cex w16sdtdh wp14">
+<w:ftr xmlns:wpc="http://schemas.microsoft.com/office/word/2010/wordprocessingCanvas" xmlns:cx="http://schemas.microsoft.com/office/drawing/2014/chartex" xmlns:cx1="http://schemas.microsoft.com/office/drawing/2015/9/8/chartex" xmlns:cx2="http://schemas.microsoft.com/office/drawing/2015/10/21/chartex" xmlns:cx3="http://schemas.microsoft.com/office/drawing/2016/5/9/chartex" xmlns:cx4="http://schemas.microsoft.com/office/drawing/2016/5/10/chartex" xmlns:cx5="http://schemas.microsoft.com/office/drawing/2016/5/11/chartex" xmlns:cx6="http://schemas.microsoft.com/office/drawing/2016/5/12/chartex" xmlns:cx7="http://schemas.microsoft.com/office/drawing/2016/5/13/chartex" xmlns:cx8="http://schemas.microsoft.com/office/drawing/2016/5/14/chartex" xmlns:mc="http://schemas.openxmlformats.org/markup-compatibility/2006" xmlns:aink="http://schemas.microsoft.com/office/drawing/2016/ink" xmlns:am3d="http://schemas.microsoft.com/office/drawing/2017/model3d" xmlns:o="urn:schemas-microsoft-com:office:office" xmlns:oel="http://schemas.microsoft.com/office/2019/extlst" xmlns:r="http://schemas.openxmlformats.org/officeDocument/2006/relationships" xmlns:m="http://schemas.openxmlformats.org/officeDocument/2006/math" xmlns:v="urn:schemas-microsoft-com:vml" xmlns:wp14="http://schemas.microsoft.com/office/word/2010/wordprocessingDrawing" xmlns:wp="http://schemas.openxmlformats.org/drawingml/2006/wordprocessingDrawing" xmlns:w10="urn:schemas-microsoft-com:office:word" xmlns:w="http://schemas.openxmlformats.org/wordprocessingml/2006/main" xmlns:w14="http://schemas.microsoft.com/office/word/2010/wordml" xmlns:w15="http://schemas.microsoft.com/office/word/2012/wordml" xmlns:w16cex="http://schemas.microsoft.com/office/word/2018/wordml/cex" xmlns:w16cid="http://schemas.microsoft.com/office/word/2016/wordml/cid" xmlns:w16="http://schemas.microsoft.com/office/word/2018/wordml" xmlns:w16du="http://schemas.microsoft.com/office/word/2023/wordml/word16du" xmlns:w16sdtdh="http://schemas.microsoft.com/office/word/2020/wordml/sdtdatahash" xmlns:w16se="http://schemas.microsoft.com/office/word/2015/wordml/symex" xmlns:wpg="http://schemas.microsoft.com/office/word/2010/wordprocessingGroup" xmlns:wpi="http://schemas.microsoft.com/office/word/2010/wordprocessingInk" xmlns:wne="http://schemas.microsoft.com/office/word/2006/wordml" xmlns:wps="http://schemas.microsoft.com/office/word/2010/wordprocessingShape" mc:Ignorable="w14 w15 w16se w16cid w16 w16cex w16sdtdh wp14">
   <w:p>
     <w:pPr>
       <w:pStyle w:val="Footer"/>
@@ -4783,7 +4812,7 @@
 </file>
 
 <file path=word/footer2.xml><?xml version="1.0" encoding="utf-8"?>
-<w:ftr xmlns:wpc="http://schemas.microsoft.com/office/word/2010/wordprocessingCanvas" xmlns:cx="http://schemas.microsoft.com/office/drawing/2014/chartex" xmlns:cx1="http://schemas.microsoft.com/office/drawing/2015/9/8/chartex" xmlns:cx2="http://schemas.microsoft.com/office/drawing/2015/10/21/chartex" xmlns:cx3="http://schemas.microsoft.com/office/drawing/2016/5/9/chartex" xmlns:cx4="http://schemas.microsoft.com/office/drawing/2016/5/10/chartex" xmlns:cx5="http://schemas.microsoft.com/office/drawing/2016/5/11/chartex" xmlns:cx6="http://schemas.microsoft.com/office/drawing/2016/5/12/chartex" xmlns:cx7="http://schemas.microsoft.com/office/drawing/2016/5/13/chartex" xmlns:cx8="http://schemas.microsoft.com/office/drawing/2016/5/14/chartex" xmlns:mc="http://schemas.openxmlformats.org/markup-compatibility/2006" xmlns:aink="http://schemas.microsoft.com/office/drawing/2016/ink" xmlns:am3d="http://schemas.microsoft.com/office/drawing/2017/model3d" xmlns:o="urn:schemas-microsoft-com:office:office" xmlns:oel="http://schemas.microsoft.com/office/2019/extlst" xmlns:r="http://schemas.openxmlformats.org/officeDocument/2006/relationships" xmlns:m="http://schemas.openxmlformats.org/officeDocument/2006/math" xmlns:v="urn:schemas-microsoft-com:vml" xmlns:wp14="http://schemas.microsoft.com/office/word/2010/wordprocessingDrawing" xmlns:wp="http://schemas.openxmlformats.org/drawingml/2006/wordprocessingDrawing" xmlns:w10="urn:schemas-microsoft-com:office:word" xmlns:w="http://schemas.openxmlformats.org/wordprocessingml/2006/main" xmlns:w14="http://schemas.microsoft.com/office/word/2010/wordml" xmlns:w15="http://schemas.microsoft.com/office/word/2012/wordml" xmlns:w16cex="http://schemas.microsoft.com/office/word/2018/wordml/cex" xmlns:w16cid="http://schemas.microsoft.com/office/word/2016/wordml/cid" xmlns:w16="http://schemas.microsoft.com/office/word/2018/wordml" xmlns:w16sdtdh="http://schemas.microsoft.com/office/word/2020/wordml/sdtdatahash" xmlns:w16se="http://schemas.microsoft.com/office/word/2015/wordml/symex" xmlns:wpg="http://schemas.microsoft.com/office/word/2010/wordprocessingGroup" xmlns:wpi="http://schemas.microsoft.com/office/word/2010/wordprocessingInk" xmlns:wne="http://schemas.microsoft.com/office/word/2006/wordml" xmlns:wps="http://schemas.microsoft.com/office/word/2010/wordprocessingShape" mc:Ignorable="w14 w15 w16se w16cid w16 w16cex w16sdtdh wp14">
+<w:ftr xmlns:wpc="http://schemas.microsoft.com/office/word/2010/wordprocessingCanvas" xmlns:cx="http://schemas.microsoft.com/office/drawing/2014/chartex" xmlns:cx1="http://schemas.microsoft.com/office/drawing/2015/9/8/chartex" xmlns:cx2="http://schemas.microsoft.com/office/drawing/2015/10/21/chartex" xmlns:cx3="http://schemas.microsoft.com/office/drawing/2016/5/9/chartex" xmlns:cx4="http://schemas.microsoft.com/office/drawing/2016/5/10/chartex" xmlns:cx5="http://schemas.microsoft.com/office/drawing/2016/5/11/chartex" xmlns:cx6="http://schemas.microsoft.com/office/drawing/2016/5/12/chartex" xmlns:cx7="http://schemas.microsoft.com/office/drawing/2016/5/13/chartex" xmlns:cx8="http://schemas.microsoft.com/office/drawing/2016/5/14/chartex" xmlns:mc="http://schemas.openxmlformats.org/markup-compatibility/2006" xmlns:aink="http://schemas.microsoft.com/office/drawing/2016/ink" xmlns:am3d="http://schemas.microsoft.com/office/drawing/2017/model3d" xmlns:o="urn:schemas-microsoft-com:office:office" xmlns:oel="http://schemas.microsoft.com/office/2019/extlst" xmlns:r="http://schemas.openxmlformats.org/officeDocument/2006/relationships" xmlns:m="http://schemas.openxmlformats.org/officeDocument/2006/math" xmlns:v="urn:schemas-microsoft-com:vml" xmlns:wp14="http://schemas.microsoft.com/office/word/2010/wordprocessingDrawing" xmlns:wp="http://schemas.openxmlformats.org/drawingml/2006/wordprocessingDrawing" xmlns:w10="urn:schemas-microsoft-com:office:word" xmlns:w="http://schemas.openxmlformats.org/wordprocessingml/2006/main" xmlns:w14="http://schemas.microsoft.com/office/word/2010/wordml" xmlns:w15="http://schemas.microsoft.com/office/word/2012/wordml" xmlns:w16cex="http://schemas.microsoft.com/office/word/2018/wordml/cex" xmlns:w16cid="http://schemas.microsoft.com/office/word/2016/wordml/cid" xmlns:w16="http://schemas.microsoft.com/office/word/2018/wordml" xmlns:w16du="http://schemas.microsoft.com/office/word/2023/wordml/word16du" xmlns:w16sdtdh="http://schemas.microsoft.com/office/word/2020/wordml/sdtdatahash" xmlns:w16se="http://schemas.microsoft.com/office/word/2015/wordml/symex" xmlns:wpg="http://schemas.microsoft.com/office/word/2010/wordprocessingGroup" xmlns:wpi="http://schemas.microsoft.com/office/word/2010/wordprocessingInk" xmlns:wne="http://schemas.microsoft.com/office/word/2006/wordml" xmlns:wps="http://schemas.microsoft.com/office/word/2010/wordprocessingShape" mc:Ignorable="w14 w15 w16se w16cid w16 w16cex w16sdtdh wp14">
   <w:p>
     <w:pPr>
       <w:pStyle w:val="Footer"/>
@@ -5194,7 +5223,7 @@
 </file>
 
 <file path=word/footer3.xml><?xml version="1.0" encoding="utf-8"?>
-<w:ftr xmlns:wpc="http://schemas.microsoft.com/office/word/2010/wordprocessingCanvas" xmlns:cx="http://schemas.microsoft.com/office/drawing/2014/chartex" xmlns:cx1="http://schemas.microsoft.com/office/drawing/2015/9/8/chartex" xmlns:cx2="http://schemas.microsoft.com/office/drawing/2015/10/21/chartex" xmlns:cx3="http://schemas.microsoft.com/office/drawing/2016/5/9/chartex" xmlns:cx4="http://schemas.microsoft.com/office/drawing/2016/5/10/chartex" xmlns:cx5="http://schemas.microsoft.com/office/drawing/2016/5/11/chartex" xmlns:cx6="http://schemas.microsoft.com/office/drawing/2016/5/12/chartex" xmlns:cx7="http://schemas.microsoft.com/office/drawing/2016/5/13/chartex" xmlns:cx8="http://schemas.microsoft.com/office/drawing/2016/5/14/chartex" xmlns:mc="http://schemas.openxmlformats.org/markup-compatibility/2006" xmlns:aink="http://schemas.microsoft.com/office/drawing/2016/ink" xmlns:am3d="http://schemas.microsoft.com/office/drawing/2017/model3d" xmlns:o="urn:schemas-microsoft-com:office:office" xmlns:oel="http://schemas.microsoft.com/office/2019/extlst" xmlns:r="http://schemas.openxmlformats.org/officeDocument/2006/relationships" xmlns:m="http://schemas.openxmlformats.org/officeDocument/2006/math" xmlns:v="urn:schemas-microsoft-com:vml" xmlns:wp14="http://schemas.microsoft.com/office/word/2010/wordprocessingDrawing" xmlns:wp="http://schemas.openxmlformats.org/drawingml/2006/wordprocessingDrawing" xmlns:w10="urn:schemas-microsoft-com:office:word" xmlns:w="http://schemas.openxmlformats.org/wordprocessingml/2006/main" xmlns:w14="http://schemas.microsoft.com/office/word/2010/wordml" xmlns:w15="http://schemas.microsoft.com/office/word/2012/wordml" xmlns:w16cex="http://schemas.microsoft.com/office/word/2018/wordml/cex" xmlns:w16cid="http://schemas.microsoft.com/office/word/2016/wordml/cid" xmlns:w16="http://schemas.microsoft.com/office/word/2018/wordml" xmlns:w16sdtdh="http://schemas.microsoft.com/office/word/2020/wordml/sdtdatahash" xmlns:w16se="http://schemas.microsoft.com/office/word/2015/wordml/symex" xmlns:wpg="http://schemas.microsoft.com/office/word/2010/wordprocessingGroup" xmlns:wpi="http://schemas.microsoft.com/office/word/2010/wordprocessingInk" xmlns:wne="http://schemas.microsoft.com/office/word/2006/wordml" xmlns:wps="http://schemas.microsoft.com/office/word/2010/wordprocessingShape" mc:Ignorable="w14 w15 w16se w16cid w16 w16cex w16sdtdh wp14">
+<w:ftr xmlns:wpc="http://schemas.microsoft.com/office/word/2010/wordprocessingCanvas" xmlns:cx="http://schemas.microsoft.com/office/drawing/2014/chartex" xmlns:cx1="http://schemas.microsoft.com/office/drawing/2015/9/8/chartex" xmlns:cx2="http://schemas.microsoft.com/office/drawing/2015/10/21/chartex" xmlns:cx3="http://schemas.microsoft.com/office/drawing/2016/5/9/chartex" xmlns:cx4="http://schemas.microsoft.com/office/drawing/2016/5/10/chartex" xmlns:cx5="http://schemas.microsoft.com/office/drawing/2016/5/11/chartex" xmlns:cx6="http://schemas.microsoft.com/office/drawing/2016/5/12/chartex" xmlns:cx7="http://schemas.microsoft.com/office/drawing/2016/5/13/chartex" xmlns:cx8="http://schemas.microsoft.com/office/drawing/2016/5/14/chartex" xmlns:mc="http://schemas.openxmlformats.org/markup-compatibility/2006" xmlns:aink="http://schemas.microsoft.com/office/drawing/2016/ink" xmlns:am3d="http://schemas.microsoft.com/office/drawing/2017/model3d" xmlns:o="urn:schemas-microsoft-com:office:office" xmlns:oel="http://schemas.microsoft.com/office/2019/extlst" xmlns:r="http://schemas.openxmlformats.org/officeDocument/2006/relationships" xmlns:m="http://schemas.openxmlformats.org/officeDocument/2006/math" xmlns:v="urn:schemas-microsoft-com:vml" xmlns:wp14="http://schemas.microsoft.com/office/word/2010/wordprocessingDrawing" xmlns:wp="http://schemas.openxmlformats.org/drawingml/2006/wordprocessingDrawing" xmlns:w10="urn:schemas-microsoft-com:office:word" xmlns:w="http://schemas.openxmlformats.org/wordprocessingml/2006/main" xmlns:w14="http://schemas.microsoft.com/office/word/2010/wordml" xmlns:w15="http://schemas.microsoft.com/office/word/2012/wordml" xmlns:w16cex="http://schemas.microsoft.com/office/word/2018/wordml/cex" xmlns:w16cid="http://schemas.microsoft.com/office/word/2016/wordml/cid" xmlns:w16="http://schemas.microsoft.com/office/word/2018/wordml" xmlns:w16du="http://schemas.microsoft.com/office/word/2023/wordml/word16du" xmlns:w16sdtdh="http://schemas.microsoft.com/office/word/2020/wordml/sdtdatahash" xmlns:w16se="http://schemas.microsoft.com/office/word/2015/wordml/symex" xmlns:wpg="http://schemas.microsoft.com/office/word/2010/wordprocessingGroup" xmlns:wpi="http://schemas.microsoft.com/office/word/2010/wordprocessingInk" xmlns:wne="http://schemas.microsoft.com/office/word/2006/wordml" xmlns:wps="http://schemas.microsoft.com/office/word/2010/wordprocessingShape" mc:Ignorable="w14 w15 w16se w16cid w16 w16cex w16sdtdh wp14">
   <w:p>
     <w:pPr>
       <w:pStyle w:val="Footer"/>
@@ -5204,7 +5233,7 @@
 </file>
 
 <file path=word/footnotes.xml><?xml version="1.0" encoding="utf-8"?>
-<w:footnotes xmlns:wpc="http://schemas.microsoft.com/office/word/2010/wordprocessingCanvas" xmlns:cx="http://schemas.microsoft.com/office/drawing/2014/chartex" xmlns:cx1="http://schemas.microsoft.com/office/drawing/2015/9/8/chartex" xmlns:cx2="http://schemas.microsoft.com/office/drawing/2015/10/21/chartex" xmlns:cx3="http://schemas.microsoft.com/office/drawing/2016/5/9/chartex" xmlns:cx4="http://schemas.microsoft.com/office/drawing/2016/5/10/chartex" xmlns:cx5="http://schemas.microsoft.com/office/drawing/2016/5/11/chartex" xmlns:cx6="http://schemas.microsoft.com/office/drawing/2016/5/12/chartex" xmlns:cx7="http://schemas.microsoft.com/office/drawing/2016/5/13/chartex" xmlns:cx8="http://schemas.microsoft.com/office/drawing/2016/5/14/chartex" xmlns:mc="http://schemas.openxmlformats.org/markup-compatibility/2006" xmlns:aink="http://schemas.microsoft.com/office/drawing/2016/ink" xmlns:am3d="http://schemas.microsoft.com/office/drawing/2017/model3d" xmlns:o="urn:schemas-microsoft-com:office:office" xmlns:oel="http://schemas.microsoft.com/office/2019/extlst" xmlns:r="http://schemas.openxmlformats.org/officeDocument/2006/relationships" xmlns:m="http://schemas.openxmlformats.org/officeDocument/2006/math" xmlns:v="urn:schemas-microsoft-com:vml" xmlns:wp14="http://schemas.microsoft.com/office/word/2010/wordprocessingDrawing" xmlns:wp="http://schemas.openxmlformats.org/drawingml/2006/wordprocessingDrawing" xmlns:w10="urn:schemas-microsoft-com:office:word" xmlns:w="http://schemas.openxmlformats.org/wordprocessingml/2006/main" xmlns:w14="http://schemas.microsoft.com/office/word/2010/wordml" xmlns:w15="http://schemas.microsoft.com/office/word/2012/wordml" xmlns:w16cex="http://schemas.microsoft.com/office/word/2018/wordml/cex" xmlns:w16cid="http://schemas.microsoft.com/office/word/2016/wordml/cid" xmlns:w16="http://schemas.microsoft.com/office/word/2018/wordml" xmlns:w16sdtdh="http://schemas.microsoft.com/office/word/2020/wordml/sdtdatahash" xmlns:w16se="http://schemas.microsoft.com/office/word/2015/wordml/symex" xmlns:wpg="http://schemas.microsoft.com/office/word/2010/wordprocessingGroup" xmlns:wpi="http://schemas.microsoft.com/office/word/2010/wordprocessingInk" xmlns:wne="http://schemas.microsoft.com/office/word/2006/wordml" xmlns:wps="http://schemas.microsoft.com/office/word/2010/wordprocessingShape" mc:Ignorable="w14 w15 w16se w16cid w16 w16cex w16sdtdh wp14">
+<w:footnotes xmlns:wpc="http://schemas.microsoft.com/office/word/2010/wordprocessingCanvas" xmlns:cx="http://schemas.microsoft.com/office/drawing/2014/chartex" xmlns:cx1="http://schemas.microsoft.com/office/drawing/2015/9/8/chartex" xmlns:cx2="http://schemas.microsoft.com/office/drawing/2015/10/21/chartex" xmlns:cx3="http://schemas.microsoft.com/office/drawing/2016/5/9/chartex" xmlns:cx4="http://schemas.microsoft.com/office/drawing/2016/5/10/chartex" xmlns:cx5="http://schemas.microsoft.com/office/drawing/2016/5/11/chartex" xmlns:cx6="http://schemas.microsoft.com/office/drawing/2016/5/12/chartex" xmlns:cx7="http://schemas.microsoft.com/office/drawing/2016/5/13/chartex" xmlns:cx8="http://schemas.microsoft.com/office/drawing/2016/5/14/chartex" xmlns:mc="http://schemas.openxmlformats.org/markup-compatibility/2006" xmlns:aink="http://schemas.microsoft.com/office/drawing/2016/ink" xmlns:am3d="http://schemas.microsoft.com/office/drawing/2017/model3d" xmlns:o="urn:schemas-microsoft-com:office:office" xmlns:oel="http://schemas.microsoft.com/office/2019/extlst" xmlns:r="http://schemas.openxmlformats.org/officeDocument/2006/relationships" xmlns:m="http://schemas.openxmlformats.org/officeDocument/2006/math" xmlns:v="urn:schemas-microsoft-com:vml" xmlns:wp14="http://schemas.microsoft.com/office/word/2010/wordprocessingDrawing" xmlns:wp="http://schemas.openxmlformats.org/drawingml/2006/wordprocessingDrawing" xmlns:w10="urn:schemas-microsoft-com:office:word" xmlns:w="http://schemas.openxmlformats.org/wordprocessingml/2006/main" xmlns:w14="http://schemas.microsoft.com/office/word/2010/wordml" xmlns:w15="http://schemas.microsoft.com/office/word/2012/wordml" xmlns:w16cex="http://schemas.microsoft.com/office/word/2018/wordml/cex" xmlns:w16cid="http://schemas.microsoft.com/office/word/2016/wordml/cid" xmlns:w16="http://schemas.microsoft.com/office/word/2018/wordml" xmlns:w16du="http://schemas.microsoft.com/office/word/2023/wordml/word16du" xmlns:w16sdtdh="http://schemas.microsoft.com/office/word/2020/wordml/sdtdatahash" xmlns:w16se="http://schemas.microsoft.com/office/word/2015/wordml/symex" xmlns:wpg="http://schemas.microsoft.com/office/word/2010/wordprocessingGroup" xmlns:wpi="http://schemas.microsoft.com/office/word/2010/wordprocessingInk" xmlns:wne="http://schemas.microsoft.com/office/word/2006/wordml" xmlns:wps="http://schemas.microsoft.com/office/word/2010/wordprocessingShape" mc:Ignorable="w14 w15 w16se w16cid w16 w16cex w16sdtdh wp14">
   <w:footnote w:type="separator" w:id="-1">
     <w:p>
       <w:r>
@@ -5223,7 +5252,7 @@
 </file>
 
 <file path=word/header1.xml><?xml version="1.0" encoding="utf-8"?>
-<w:hdr xmlns:wpc="http://schemas.microsoft.com/office/word/2010/wordprocessingCanvas" xmlns:cx="http://schemas.microsoft.com/office/drawing/2014/chartex" xmlns:cx1="http://schemas.microsoft.com/office/drawing/2015/9/8/chartex" xmlns:cx2="http://schemas.microsoft.com/office/drawing/2015/10/21/chartex" xmlns:cx3="http://schemas.microsoft.com/office/drawing/2016/5/9/chartex" xmlns:cx4="http://schemas.microsoft.com/office/drawing/2016/5/10/chartex" xmlns:cx5="http://schemas.microsoft.com/office/drawing/2016/5/11/chartex" xmlns:cx6="http://schemas.microsoft.com/office/drawing/2016/5/12/chartex" xmlns:cx7="http://schemas.microsoft.com/office/drawing/2016/5/13/chartex" xmlns:cx8="http://schemas.microsoft.com/office/drawing/2016/5/14/chartex" xmlns:mc="http://schemas.openxmlformats.org/markup-compatibility/2006" xmlns:aink="http://schemas.microsoft.com/office/drawing/2016/ink" xmlns:am3d="http://schemas.microsoft.com/office/drawing/2017/model3d" xmlns:o="urn:schemas-microsoft-com:office:office" xmlns:oel="http://schemas.microsoft.com/office/2019/extlst" xmlns:r="http://schemas.openxmlformats.org/officeDocument/2006/relationships" xmlns:m="http://schemas.openxmlformats.org/officeDocument/2006/math" xmlns:v="urn:schemas-microsoft-com:vml" xmlns:wp14="http://schemas.microsoft.com/office/word/2010/wordprocessingDrawing" xmlns:wp="http://schemas.openxmlformats.org/drawingml/2006/wordprocessingDrawing" xmlns:w10="urn:schemas-microsoft-com:office:word" xmlns:w="http://schemas.openxmlformats.org/wordprocessingml/2006/main" xmlns:w14="http://schemas.microsoft.com/office/word/2010/wordml" xmlns:w15="http://schemas.microsoft.com/office/word/2012/wordml" xmlns:w16cex="http://schemas.microsoft.com/office/word/2018/wordml/cex" xmlns:w16cid="http://schemas.microsoft.com/office/word/2016/wordml/cid" xmlns:w16="http://schemas.microsoft.com/office/word/2018/wordml" xmlns:w16sdtdh="http://schemas.microsoft.com/office/word/2020/wordml/sdtdatahash" xmlns:w16se="http://schemas.microsoft.com/office/word/2015/wordml/symex" xmlns:wpg="http://schemas.microsoft.com/office/word/2010/wordprocessingGroup" xmlns:wpi="http://schemas.microsoft.com/office/word/2010/wordprocessingInk" xmlns:wne="http://schemas.microsoft.com/office/word/2006/wordml" xmlns:wps="http://schemas.microsoft.com/office/word/2010/wordprocessingShape" mc:Ignorable="w14 w15 w16se w16cid w16 w16cex w16sdtdh wp14">
+<w:hdr xmlns:wpc="http://schemas.microsoft.com/office/word/2010/wordprocessingCanvas" xmlns:cx="http://schemas.microsoft.com/office/drawing/2014/chartex" xmlns:cx1="http://schemas.microsoft.com/office/drawing/2015/9/8/chartex" xmlns:cx2="http://schemas.microsoft.com/office/drawing/2015/10/21/chartex" xmlns:cx3="http://schemas.microsoft.com/office/drawing/2016/5/9/chartex" xmlns:cx4="http://schemas.microsoft.com/office/drawing/2016/5/10/chartex" xmlns:cx5="http://schemas.microsoft.com/office/drawing/2016/5/11/chartex" xmlns:cx6="http://schemas.microsoft.com/office/drawing/2016/5/12/chartex" xmlns:cx7="http://schemas.microsoft.com/office/drawing/2016/5/13/chartex" xmlns:cx8="http://schemas.microsoft.com/office/drawing/2016/5/14/chartex" xmlns:mc="http://schemas.openxmlformats.org/markup-compatibility/2006" xmlns:aink="http://schemas.microsoft.com/office/drawing/2016/ink" xmlns:am3d="http://schemas.microsoft.com/office/drawing/2017/model3d" xmlns:o="urn:schemas-microsoft-com:office:office" xmlns:oel="http://schemas.microsoft.com/office/2019/extlst" xmlns:r="http://schemas.openxmlformats.org/officeDocument/2006/relationships" xmlns:m="http://schemas.openxmlformats.org/officeDocument/2006/math" xmlns:v="urn:schemas-microsoft-com:vml" xmlns:wp14="http://schemas.microsoft.com/office/word/2010/wordprocessingDrawing" xmlns:wp="http://schemas.openxmlformats.org/drawingml/2006/wordprocessingDrawing" xmlns:w10="urn:schemas-microsoft-com:office:word" xmlns:w="http://schemas.openxmlformats.org/wordprocessingml/2006/main" xmlns:w14="http://schemas.microsoft.com/office/word/2010/wordml" xmlns:w15="http://schemas.microsoft.com/office/word/2012/wordml" xmlns:w16cex="http://schemas.microsoft.com/office/word/2018/wordml/cex" xmlns:w16cid="http://schemas.microsoft.com/office/word/2016/wordml/cid" xmlns:w16="http://schemas.microsoft.com/office/word/2018/wordml" xmlns:w16du="http://schemas.microsoft.com/office/word/2023/wordml/word16du" xmlns:w16sdtdh="http://schemas.microsoft.com/office/word/2020/wordml/sdtdatahash" xmlns:w16se="http://schemas.microsoft.com/office/word/2015/wordml/symex" xmlns:wpg="http://schemas.microsoft.com/office/word/2010/wordprocessingGroup" xmlns:wpi="http://schemas.microsoft.com/office/word/2010/wordprocessingInk" xmlns:wne="http://schemas.microsoft.com/office/word/2006/wordml" xmlns:wps="http://schemas.microsoft.com/office/word/2010/wordprocessingShape" mc:Ignorable="w14 w15 w16se w16cid w16 w16cex w16sdtdh wp14">
   <w:p>
     <w:pPr>
       <w:pStyle w:val="Header"/>
@@ -5233,7 +5262,7 @@
 </file>
 
 <file path=word/header2.xml><?xml version="1.0" encoding="utf-8"?>
-<w:hdr xmlns:wpc="http://schemas.microsoft.com/office/word/2010/wordprocessingCanvas" xmlns:cx="http://schemas.microsoft.com/office/drawing/2014/chartex" xmlns:cx1="http://schemas.microsoft.com/office/drawing/2015/9/8/chartex" xmlns:cx2="http://schemas.microsoft.com/office/drawing/2015/10/21/chartex" xmlns:cx3="http://schemas.microsoft.com/office/drawing/2016/5/9/chartex" xmlns:cx4="http://schemas.microsoft.com/office/drawing/2016/5/10/chartex" xmlns:cx5="http://schemas.microsoft.com/office/drawing/2016/5/11/chartex" xmlns:cx6="http://schemas.microsoft.com/office/drawing/2016/5/12/chartex" xmlns:cx7="http://schemas.microsoft.com/office/drawing/2016/5/13/chartex" xmlns:cx8="http://schemas.microsoft.com/office/drawing/2016/5/14/chartex" xmlns:mc="http://schemas.openxmlformats.org/markup-compatibility/2006" xmlns:aink="http://schemas.microsoft.com/office/drawing/2016/ink" xmlns:am3d="http://schemas.microsoft.com/office/drawing/2017/model3d" xmlns:o="urn:schemas-microsoft-com:office:office" xmlns:oel="http://schemas.microsoft.com/office/2019/extlst" xmlns:r="http://schemas.openxmlformats.org/officeDocument/2006/relationships" xmlns:m="http://schemas.openxmlformats.org/officeDocument/2006/math" xmlns:v="urn:schemas-microsoft-com:vml" xmlns:wp14="http://schemas.microsoft.com/office/word/2010/wordprocessingDrawing" xmlns:wp="http://schemas.openxmlformats.org/drawingml/2006/wordprocessingDrawing" xmlns:w10="urn:schemas-microsoft-com:office:word" xmlns:w="http://schemas.openxmlformats.org/wordprocessingml/2006/main" xmlns:w14="http://schemas.microsoft.com/office/word/2010/wordml" xmlns:w15="http://schemas.microsoft.com/office/word/2012/wordml" xmlns:w16cex="http://schemas.microsoft.com/office/word/2018/wordml/cex" xmlns:w16cid="http://schemas.microsoft.com/office/word/2016/wordml/cid" xmlns:w16="http://schemas.microsoft.com/office/word/2018/wordml" xmlns:w16sdtdh="http://schemas.microsoft.com/office/word/2020/wordml/sdtdatahash" xmlns:w16se="http://schemas.microsoft.com/office/word/2015/wordml/symex" xmlns:wpg="http://schemas.microsoft.com/office/word/2010/wordprocessingGroup" xmlns:wpi="http://schemas.microsoft.com/office/word/2010/wordprocessingInk" xmlns:wne="http://schemas.microsoft.com/office/word/2006/wordml" xmlns:wps="http://schemas.microsoft.com/office/word/2010/wordprocessingShape" mc:Ignorable="w14 w15 w16se w16cid w16 w16cex w16sdtdh wp14">
+<w:hdr xmlns:wpc="http://schemas.microsoft.com/office/word/2010/wordprocessingCanvas" xmlns:cx="http://schemas.microsoft.com/office/drawing/2014/chartex" xmlns:cx1="http://schemas.microsoft.com/office/drawing/2015/9/8/chartex" xmlns:cx2="http://schemas.microsoft.com/office/drawing/2015/10/21/chartex" xmlns:cx3="http://schemas.microsoft.com/office/drawing/2016/5/9/chartex" xmlns:cx4="http://schemas.microsoft.com/office/drawing/2016/5/10/chartex" xmlns:cx5="http://schemas.microsoft.com/office/drawing/2016/5/11/chartex" xmlns:cx6="http://schemas.microsoft.com/office/drawing/2016/5/12/chartex" xmlns:cx7="http://schemas.microsoft.com/office/drawing/2016/5/13/chartex" xmlns:cx8="http://schemas.microsoft.com/office/drawing/2016/5/14/chartex" xmlns:mc="http://schemas.openxmlformats.org/markup-compatibility/2006" xmlns:aink="http://schemas.microsoft.com/office/drawing/2016/ink" xmlns:am3d="http://schemas.microsoft.com/office/drawing/2017/model3d" xmlns:o="urn:schemas-microsoft-com:office:office" xmlns:oel="http://schemas.microsoft.com/office/2019/extlst" xmlns:r="http://schemas.openxmlformats.org/officeDocument/2006/relationships" xmlns:m="http://schemas.openxmlformats.org/officeDocument/2006/math" xmlns:v="urn:schemas-microsoft-com:vml" xmlns:wp14="http://schemas.microsoft.com/office/word/2010/wordprocessingDrawing" xmlns:wp="http://schemas.openxmlformats.org/drawingml/2006/wordprocessingDrawing" xmlns:w10="urn:schemas-microsoft-com:office:word" xmlns:w="http://schemas.openxmlformats.org/wordprocessingml/2006/main" xmlns:w14="http://schemas.microsoft.com/office/word/2010/wordml" xmlns:w15="http://schemas.microsoft.com/office/word/2012/wordml" xmlns:w16cex="http://schemas.microsoft.com/office/word/2018/wordml/cex" xmlns:w16cid="http://schemas.microsoft.com/office/word/2016/wordml/cid" xmlns:w16="http://schemas.microsoft.com/office/word/2018/wordml" xmlns:w16du="http://schemas.microsoft.com/office/word/2023/wordml/word16du" xmlns:w16sdtdh="http://schemas.microsoft.com/office/word/2020/wordml/sdtdatahash" xmlns:w16se="http://schemas.microsoft.com/office/word/2015/wordml/symex" xmlns:wpg="http://schemas.microsoft.com/office/word/2010/wordprocessingGroup" xmlns:wpi="http://schemas.microsoft.com/office/word/2010/wordprocessingInk" xmlns:wne="http://schemas.microsoft.com/office/word/2006/wordml" xmlns:wps="http://schemas.microsoft.com/office/word/2010/wordprocessingShape" mc:Ignorable="w14 w15 w16se w16cid w16 w16cex w16sdtdh wp14">
   <w:tbl>
     <w:tblPr>
       <w:tblStyle w:val="TableGrid"/>
@@ -5405,7 +5434,7 @@
 </file>
 
 <file path=word/header3.xml><?xml version="1.0" encoding="utf-8"?>
-<w:hdr xmlns:wpc="http://schemas.microsoft.com/office/word/2010/wordprocessingCanvas" xmlns:cx="http://schemas.microsoft.com/office/drawing/2014/chartex" xmlns:cx1="http://schemas.microsoft.com/office/drawing/2015/9/8/chartex" xmlns:cx2="http://schemas.microsoft.com/office/drawing/2015/10/21/chartex" xmlns:cx3="http://schemas.microsoft.com/office/drawing/2016/5/9/chartex" xmlns:cx4="http://schemas.microsoft.com/office/drawing/2016/5/10/chartex" xmlns:cx5="http://schemas.microsoft.com/office/drawing/2016/5/11/chartex" xmlns:cx6="http://schemas.microsoft.com/office/drawing/2016/5/12/chartex" xmlns:cx7="http://schemas.microsoft.com/office/drawing/2016/5/13/chartex" xmlns:cx8="http://schemas.microsoft.com/office/drawing/2016/5/14/chartex" xmlns:mc="http://schemas.openxmlformats.org/markup-compatibility/2006" xmlns:aink="http://schemas.microsoft.com/office/drawing/2016/ink" xmlns:am3d="http://schemas.microsoft.com/office/drawing/2017/model3d" xmlns:o="urn:schemas-microsoft-com:office:office" xmlns:oel="http://schemas.microsoft.com/office/2019/extlst" xmlns:r="http://schemas.openxmlformats.org/officeDocument/2006/relationships" xmlns:m="http://schemas.openxmlformats.org/officeDocument/2006/math" xmlns:v="urn:schemas-microsoft-com:vml" xmlns:wp14="http://schemas.microsoft.com/office/word/2010/wordprocessingDrawing" xmlns:wp="http://schemas.openxmlformats.org/drawingml/2006/wordprocessingDrawing" xmlns:w10="urn:schemas-microsoft-com:office:word" xmlns:w="http://schemas.openxmlformats.org/wordprocessingml/2006/main" xmlns:w14="http://schemas.microsoft.com/office/word/2010/wordml" xmlns:w15="http://schemas.microsoft.com/office/word/2012/wordml" xmlns:w16cex="http://schemas.microsoft.com/office/word/2018/wordml/cex" xmlns:w16cid="http://schemas.microsoft.com/office/word/2016/wordml/cid" xmlns:w16="http://schemas.microsoft.com/office/word/2018/wordml" xmlns:w16sdtdh="http://schemas.microsoft.com/office/word/2020/wordml/sdtdatahash" xmlns:w16se="http://schemas.microsoft.com/office/word/2015/wordml/symex" xmlns:wpg="http://schemas.microsoft.com/office/word/2010/wordprocessingGroup" xmlns:wpi="http://schemas.microsoft.com/office/word/2010/wordprocessingInk" xmlns:wne="http://schemas.microsoft.com/office/word/2006/wordml" xmlns:wps="http://schemas.microsoft.com/office/word/2010/wordprocessingShape" mc:Ignorable="w14 w15 w16se w16cid w16 w16cex w16sdtdh wp14">
+<w:hdr xmlns:wpc="http://schemas.microsoft.com/office/word/2010/wordprocessingCanvas" xmlns:cx="http://schemas.microsoft.com/office/drawing/2014/chartex" xmlns:cx1="http://schemas.microsoft.com/office/drawing/2015/9/8/chartex" xmlns:cx2="http://schemas.microsoft.com/office/drawing/2015/10/21/chartex" xmlns:cx3="http://schemas.microsoft.com/office/drawing/2016/5/9/chartex" xmlns:cx4="http://schemas.microsoft.com/office/drawing/2016/5/10/chartex" xmlns:cx5="http://schemas.microsoft.com/office/drawing/2016/5/11/chartex" xmlns:cx6="http://schemas.microsoft.com/office/drawing/2016/5/12/chartex" xmlns:cx7="http://schemas.microsoft.com/office/drawing/2016/5/13/chartex" xmlns:cx8="http://schemas.microsoft.com/office/drawing/2016/5/14/chartex" xmlns:mc="http://schemas.openxmlformats.org/markup-compatibility/2006" xmlns:aink="http://schemas.microsoft.com/office/drawing/2016/ink" xmlns:am3d="http://schemas.microsoft.com/office/drawing/2017/model3d" xmlns:o="urn:schemas-microsoft-com:office:office" xmlns:oel="http://schemas.microsoft.com/office/2019/extlst" xmlns:r="http://schemas.openxmlformats.org/officeDocument/2006/relationships" xmlns:m="http://schemas.openxmlformats.org/officeDocument/2006/math" xmlns:v="urn:schemas-microsoft-com:vml" xmlns:wp14="http://schemas.microsoft.com/office/word/2010/wordprocessingDrawing" xmlns:wp="http://schemas.openxmlformats.org/drawingml/2006/wordprocessingDrawing" xmlns:w10="urn:schemas-microsoft-com:office:word" xmlns:w="http://schemas.openxmlformats.org/wordprocessingml/2006/main" xmlns:w14="http://schemas.microsoft.com/office/word/2010/wordml" xmlns:w15="http://schemas.microsoft.com/office/word/2012/wordml" xmlns:w16cex="http://schemas.microsoft.com/office/word/2018/wordml/cex" xmlns:w16cid="http://schemas.microsoft.com/office/word/2016/wordml/cid" xmlns:w16="http://schemas.microsoft.com/office/word/2018/wordml" xmlns:w16du="http://schemas.microsoft.com/office/word/2023/wordml/word16du" xmlns:w16sdtdh="http://schemas.microsoft.com/office/word/2020/wordml/sdtdatahash" xmlns:w16se="http://schemas.microsoft.com/office/word/2015/wordml/symex" xmlns:wpg="http://schemas.microsoft.com/office/word/2010/wordprocessingGroup" xmlns:wpi="http://schemas.microsoft.com/office/word/2010/wordprocessingInk" xmlns:wne="http://schemas.microsoft.com/office/word/2006/wordml" xmlns:wps="http://schemas.microsoft.com/office/word/2010/wordprocessingShape" mc:Ignorable="w14 w15 w16se w16cid w16 w16cex w16sdtdh wp14">
   <w:p>
     <w:pPr>
       <w:pStyle w:val="Header"/>
@@ -5415,7 +5444,7 @@
 </file>
 
 <file path=word/numbering.xml><?xml version="1.0" encoding="utf-8"?>
-<w:numbering xmlns:wpc="http://schemas.microsoft.com/office/word/2010/wordprocessingCanvas" xmlns:cx="http://schemas.microsoft.com/office/drawing/2014/chartex" xmlns:cx1="http://schemas.microsoft.com/office/drawing/2015/9/8/chartex" xmlns:cx2="http://schemas.microsoft.com/office/drawing/2015/10/21/chartex" xmlns:cx3="http://schemas.microsoft.com/office/drawing/2016/5/9/chartex" xmlns:cx4="http://schemas.microsoft.com/office/drawing/2016/5/10/chartex" xmlns:cx5="http://schemas.microsoft.com/office/drawing/2016/5/11/chartex" xmlns:cx6="http://schemas.microsoft.com/office/drawing/2016/5/12/chartex" xmlns:cx7="http://schemas.microsoft.com/office/drawing/2016/5/13/chartex" xmlns:cx8="http://schemas.microsoft.com/office/drawing/2016/5/14/chartex" xmlns:mc="http://schemas.openxmlformats.org/markup-compatibility/2006" xmlns:aink="http://schemas.microsoft.com/office/drawing/2016/ink" xmlns:am3d="http://schemas.microsoft.com/office/drawing/2017/model3d" xmlns:o="urn:schemas-microsoft-com:office:office" xmlns:oel="http://schemas.microsoft.com/office/2019/extlst" xmlns:r="http://schemas.openxmlformats.org/officeDocument/2006/relationships" xmlns:m="http://schemas.openxmlformats.org/officeDocument/2006/math" xmlns:v="urn:schemas-microsoft-com:vml" xmlns:wp14="http://schemas.microsoft.com/office/word/2010/wordprocessingDrawing" xmlns:wp="http://schemas.openxmlformats.org/drawingml/2006/wordprocessingDrawing" xmlns:w10="urn:schemas-microsoft-com:office:word" xmlns:w="http://schemas.openxmlformats.org/wordprocessingml/2006/main" xmlns:w14="http://schemas.microsoft.com/office/word/2010/wordml" xmlns:w15="http://schemas.microsoft.com/office/word/2012/wordml" xmlns:w16cex="http://schemas.microsoft.com/office/word/2018/wordml/cex" xmlns:w16cid="http://schemas.microsoft.com/office/word/2016/wordml/cid" xmlns:w16="http://schemas.microsoft.com/office/word/2018/wordml" xmlns:w16sdtdh="http://schemas.microsoft.com/office/word/2020/wordml/sdtdatahash" xmlns:w16se="http://schemas.microsoft.com/office/word/2015/wordml/symex" xmlns:wpg="http://schemas.microsoft.com/office/word/2010/wordprocessingGroup" xmlns:wpi="http://schemas.microsoft.com/office/word/2010/wordprocessingInk" xmlns:wne="http://schemas.microsoft.com/office/word/2006/wordml" xmlns:wps="http://schemas.microsoft.com/office/word/2010/wordprocessingShape" mc:Ignorable="w14 w15 w16se w16cid w16 w16cex w16sdtdh wp14">
+<w:numbering xmlns:wpc="http://schemas.microsoft.com/office/word/2010/wordprocessingCanvas" xmlns:cx="http://schemas.microsoft.com/office/drawing/2014/chartex" xmlns:cx1="http://schemas.microsoft.com/office/drawing/2015/9/8/chartex" xmlns:cx2="http://schemas.microsoft.com/office/drawing/2015/10/21/chartex" xmlns:cx3="http://schemas.microsoft.com/office/drawing/2016/5/9/chartex" xmlns:cx4="http://schemas.microsoft.com/office/drawing/2016/5/10/chartex" xmlns:cx5="http://schemas.microsoft.com/office/drawing/2016/5/11/chartex" xmlns:cx6="http://schemas.microsoft.com/office/drawing/2016/5/12/chartex" xmlns:cx7="http://schemas.microsoft.com/office/drawing/2016/5/13/chartex" xmlns:cx8="http://schemas.microsoft.com/office/drawing/2016/5/14/chartex" xmlns:mc="http://schemas.openxmlformats.org/markup-compatibility/2006" xmlns:aink="http://schemas.microsoft.com/office/drawing/2016/ink" xmlns:am3d="http://schemas.microsoft.com/office/drawing/2017/model3d" xmlns:o="urn:schemas-microsoft-com:office:office" xmlns:oel="http://schemas.microsoft.com/office/2019/extlst" xmlns:r="http://schemas.openxmlformats.org/officeDocument/2006/relationships" xmlns:m="http://schemas.openxmlformats.org/officeDocument/2006/math" xmlns:v="urn:schemas-microsoft-com:vml" xmlns:wp14="http://schemas.microsoft.com/office/word/2010/wordprocessingDrawing" xmlns:wp="http://schemas.openxmlformats.org/drawingml/2006/wordprocessingDrawing" xmlns:w10="urn:schemas-microsoft-com:office:word" xmlns:w="http://schemas.openxmlformats.org/wordprocessingml/2006/main" xmlns:w14="http://schemas.microsoft.com/office/word/2010/wordml" xmlns:w15="http://schemas.microsoft.com/office/word/2012/wordml" xmlns:w16cex="http://schemas.microsoft.com/office/word/2018/wordml/cex" xmlns:w16cid="http://schemas.microsoft.com/office/word/2016/wordml/cid" xmlns:w16="http://schemas.microsoft.com/office/word/2018/wordml" xmlns:w16du="http://schemas.microsoft.com/office/word/2023/wordml/word16du" xmlns:w16sdtdh="http://schemas.microsoft.com/office/word/2020/wordml/sdtdatahash" xmlns:w16se="http://schemas.microsoft.com/office/word/2015/wordml/symex" xmlns:wpg="http://schemas.microsoft.com/office/word/2010/wordprocessingGroup" xmlns:wpi="http://schemas.microsoft.com/office/word/2010/wordprocessingInk" xmlns:wne="http://schemas.microsoft.com/office/word/2006/wordml" xmlns:wps="http://schemas.microsoft.com/office/word/2010/wordprocessingShape" mc:Ignorable="w14 w15 w16se w16cid w16 w16cex w16sdtdh wp14">
   <w:abstractNum w:abstractNumId="0" w15:restartNumberingAfterBreak="0">
     <w:nsid w:val="3C28137A"/>
     <w:multiLevelType w:val="hybridMultilevel"/>

</xml_diff>